<commit_message>
Resume Updated for Fall 2019 Internships
</commit_message>
<xml_diff>
--- a/Kush Patel Full Resume.docx
+++ b/Kush Patel Full Resume.docx
@@ -409,6 +409,15 @@
           <w:sz w:val="22"/>
           <w:szCs w:val="22"/>
         </w:rPr>
+        <w:t xml:space="preserve"> (GPA 3.3/4.0)</w:t>
+      </w:r>
+      <w:r>
+        <w:rPr>
+          <w:rFonts w:asciiTheme="minorHAnsi" w:eastAsia="Arial" w:hAnsiTheme="minorHAnsi" w:cs="Arial"/>
+          <w:color w:val="000000"/>
+          <w:sz w:val="22"/>
+          <w:szCs w:val="22"/>
+        </w:rPr>
         <w:tab/>
       </w:r>
       <w:r>
@@ -515,7 +524,6 @@
           <w:szCs w:val="22"/>
         </w:rPr>
         <w:sectPr>
-          <w:footerReference w:type="default" r:id="rId9"/>
           <w:pgSz w:w="12240" w:h="15840"/>
           <w:pgMar w:top="360" w:right="360" w:bottom="360" w:left="360" w:header="706" w:footer="706" w:gutter="0"/>
           <w:cols w:space="708"/>
@@ -1074,9 +1082,7 @@
         </w:rPr>
         <w:t>SQLite</w:t>
       </w:r>
-      <w:bookmarkStart w:id="0" w:name="_GoBack"/>
-    </w:p>
-    <w:bookmarkEnd w:id="0"/>
+    </w:p>
     <w:p>
       <w:pPr>
         <w:ind w:left="630" w:right="450"/>
@@ -1195,6 +1201,7 @@
           <w:szCs w:val="22"/>
         </w:rPr>
       </w:pPr>
+      <w:bookmarkStart w:id="0" w:name="_Hlk536263178"/>
       <w:proofErr w:type="spellStart"/>
       <w:r>
         <w:rPr>
@@ -1308,7 +1315,37 @@
           <w:sz w:val="22"/>
           <w:szCs w:val="22"/>
         </w:rPr>
-        <w:t>May 2018 – August 2018</w:t>
+        <w:t>May 201</w:t>
+      </w:r>
+      <w:r>
+        <w:rPr>
+          <w:rFonts w:asciiTheme="minorHAnsi" w:eastAsia="Arial" w:hAnsiTheme="minorHAnsi" w:cs="Arial"/>
+          <w:b/>
+          <w:color w:val="000000"/>
+          <w:sz w:val="22"/>
+          <w:szCs w:val="22"/>
+        </w:rPr>
+        <w:t>9</w:t>
+      </w:r>
+      <w:r>
+        <w:rPr>
+          <w:rFonts w:asciiTheme="minorHAnsi" w:eastAsia="Arial" w:hAnsiTheme="minorHAnsi" w:cs="Arial"/>
+          <w:b/>
+          <w:color w:val="000000"/>
+          <w:sz w:val="22"/>
+          <w:szCs w:val="22"/>
+        </w:rPr>
+        <w:t xml:space="preserve"> – August 201</w:t>
+      </w:r>
+      <w:r>
+        <w:rPr>
+          <w:rFonts w:asciiTheme="minorHAnsi" w:eastAsia="Arial" w:hAnsiTheme="minorHAnsi" w:cs="Arial"/>
+          <w:b/>
+          <w:color w:val="000000"/>
+          <w:sz w:val="22"/>
+          <w:szCs w:val="22"/>
+        </w:rPr>
+        <w:t>9</w:t>
       </w:r>
     </w:p>
     <w:p>
@@ -1330,6 +1367,52 @@
           <w:szCs w:val="22"/>
         </w:rPr>
         <w:t xml:space="preserve">Engineering Internship, Software Engineering Intern </w:t>
+      </w:r>
+    </w:p>
+    <w:p>
+      <w:pPr>
+        <w:pStyle w:val="Style-1"/>
+        <w:numPr>
+          <w:ilvl w:val="0"/>
+          <w:numId w:val="25"/>
+        </w:numPr>
+        <w:pBdr>
+          <w:bottom w:val="none" w:sz="0" w:space="0" w:color="808080"/>
+        </w:pBdr>
+        <w:ind w:right="450"/>
+        <w:rPr>
+          <w:rFonts w:asciiTheme="minorHAnsi" w:eastAsia="Arial" w:hAnsiTheme="minorHAnsi" w:cs="Arial"/>
+          <w:color w:val="000000"/>
+          <w:sz w:val="22"/>
+          <w:szCs w:val="22"/>
+        </w:rPr>
+      </w:pPr>
+      <w:r>
+        <w:rPr>
+          <w:rFonts w:asciiTheme="minorHAnsi" w:eastAsia="Arial" w:hAnsiTheme="minorHAnsi" w:cs="Arial"/>
+          <w:color w:val="000000"/>
+          <w:sz w:val="22"/>
+          <w:szCs w:val="22"/>
+        </w:rPr>
+        <w:t xml:space="preserve">Will be spending </w:t>
+      </w:r>
+      <w:r>
+        <w:rPr>
+          <w:rFonts w:asciiTheme="minorHAnsi" w:eastAsia="Arial" w:hAnsiTheme="minorHAnsi" w:cs="Arial"/>
+          <w:color w:val="000000"/>
+          <w:sz w:val="22"/>
+          <w:szCs w:val="22"/>
+        </w:rPr>
+        <w:t xml:space="preserve">the </w:t>
+      </w:r>
+      <w:r>
+        <w:rPr>
+          <w:rFonts w:asciiTheme="minorHAnsi" w:eastAsia="Arial" w:hAnsiTheme="minorHAnsi" w:cs="Arial"/>
+          <w:color w:val="000000"/>
+          <w:sz w:val="22"/>
+          <w:szCs w:val="22"/>
+        </w:rPr>
+        <w:t>summer in San Francisco working as a Full Stack Web App Developer</w:t>
       </w:r>
     </w:p>
     <w:p>
@@ -1358,7 +1441,45 @@
           <w:sz w:val="22"/>
           <w:szCs w:val="22"/>
         </w:rPr>
-        <w:t>TBA</w:t>
+        <w:t>Tech Stack: Ruby,</w:t>
+      </w:r>
+      <w:r>
+        <w:rPr>
+          <w:rFonts w:asciiTheme="minorHAnsi" w:eastAsia="Arial" w:hAnsiTheme="minorHAnsi" w:cs="Arial"/>
+          <w:color w:val="000000"/>
+          <w:sz w:val="22"/>
+          <w:szCs w:val="22"/>
+        </w:rPr>
+        <w:t xml:space="preserve"> Python,</w:t>
+      </w:r>
+      <w:r>
+        <w:rPr>
+          <w:rFonts w:asciiTheme="minorHAnsi" w:eastAsia="Arial" w:hAnsiTheme="minorHAnsi" w:cs="Arial"/>
+          <w:color w:val="000000"/>
+          <w:sz w:val="22"/>
+          <w:szCs w:val="22"/>
+        </w:rPr>
+        <w:t xml:space="preserve"> Ruby on Rails, </w:t>
+      </w:r>
+      <w:proofErr w:type="spellStart"/>
+      <w:r>
+        <w:rPr>
+          <w:rFonts w:asciiTheme="minorHAnsi" w:eastAsia="Arial" w:hAnsiTheme="minorHAnsi" w:cs="Arial"/>
+          <w:color w:val="000000"/>
+          <w:sz w:val="22"/>
+          <w:szCs w:val="22"/>
+        </w:rPr>
+        <w:t>Javascript</w:t>
+      </w:r>
+      <w:proofErr w:type="spellEnd"/>
+      <w:r>
+        <w:rPr>
+          <w:rFonts w:asciiTheme="minorHAnsi" w:eastAsia="Arial" w:hAnsiTheme="minorHAnsi" w:cs="Arial"/>
+          <w:color w:val="000000"/>
+          <w:sz w:val="22"/>
+          <w:szCs w:val="22"/>
+        </w:rPr>
+        <w:t>, React, Redux, PostgreSQL</w:t>
       </w:r>
     </w:p>
     <w:p>
@@ -1474,7 +1595,37 @@
           <w:sz w:val="22"/>
           <w:szCs w:val="22"/>
         </w:rPr>
-        <w:t>January 2018 – May 2018</w:t>
+        <w:t>January 201</w:t>
+      </w:r>
+      <w:r>
+        <w:rPr>
+          <w:rFonts w:asciiTheme="minorHAnsi" w:eastAsia="Arial" w:hAnsiTheme="minorHAnsi" w:cs="Arial"/>
+          <w:b/>
+          <w:color w:val="000000"/>
+          <w:sz w:val="22"/>
+          <w:szCs w:val="22"/>
+        </w:rPr>
+        <w:t>9</w:t>
+      </w:r>
+      <w:r>
+        <w:rPr>
+          <w:rFonts w:asciiTheme="minorHAnsi" w:eastAsia="Arial" w:hAnsiTheme="minorHAnsi" w:cs="Arial"/>
+          <w:b/>
+          <w:color w:val="000000"/>
+          <w:sz w:val="22"/>
+          <w:szCs w:val="22"/>
+        </w:rPr>
+        <w:t xml:space="preserve"> – May 201</w:t>
+      </w:r>
+      <w:r>
+        <w:rPr>
+          <w:rFonts w:asciiTheme="minorHAnsi" w:eastAsia="Arial" w:hAnsiTheme="minorHAnsi" w:cs="Arial"/>
+          <w:b/>
+          <w:color w:val="000000"/>
+          <w:sz w:val="22"/>
+          <w:szCs w:val="22"/>
+        </w:rPr>
+        <w:t>9</w:t>
       </w:r>
     </w:p>
     <w:p>
@@ -1496,6 +1647,45 @@
           <w:szCs w:val="22"/>
         </w:rPr>
         <w:t xml:space="preserve">Engineering Internship, Data Engineering Intern </w:t>
+      </w:r>
+    </w:p>
+    <w:p>
+      <w:pPr>
+        <w:pStyle w:val="Style-1"/>
+        <w:numPr>
+          <w:ilvl w:val="0"/>
+          <w:numId w:val="25"/>
+        </w:numPr>
+        <w:pBdr>
+          <w:bottom w:val="none" w:sz="0" w:space="0" w:color="808080"/>
+        </w:pBdr>
+        <w:ind w:right="450"/>
+        <w:rPr>
+          <w:rFonts w:asciiTheme="minorHAnsi" w:eastAsia="Arial" w:hAnsiTheme="minorHAnsi" w:cs="Arial"/>
+          <w:color w:val="000000"/>
+          <w:sz w:val="22"/>
+          <w:szCs w:val="22"/>
+        </w:rPr>
+      </w:pPr>
+      <w:r>
+        <w:rPr>
+          <w:rFonts w:asciiTheme="minorHAnsi" w:eastAsia="Arial" w:hAnsiTheme="minorHAnsi" w:cs="Arial"/>
+          <w:color w:val="000000"/>
+          <w:sz w:val="22"/>
+          <w:szCs w:val="22"/>
+        </w:rPr>
+        <w:t>Working alongside Data Engineering te</w:t>
+      </w:r>
+      <w:bookmarkStart w:id="1" w:name="_GoBack"/>
+      <w:bookmarkEnd w:id="1"/>
+      <w:r>
+        <w:rPr>
+          <w:rFonts w:asciiTheme="minorHAnsi" w:eastAsia="Arial" w:hAnsiTheme="minorHAnsi" w:cs="Arial"/>
+          <w:color w:val="000000"/>
+          <w:sz w:val="22"/>
+          <w:szCs w:val="22"/>
+        </w:rPr>
+        <w:t>am to manage and analyze various data metrics</w:t>
       </w:r>
     </w:p>
     <w:p>
@@ -1524,9 +1714,10 @@
           <w:sz w:val="22"/>
           <w:szCs w:val="22"/>
         </w:rPr>
-        <w:t>TBA</w:t>
-      </w:r>
-    </w:p>
+        <w:t>Tech Stack: SAS, Python, C++, Hadoop, Spark</w:t>
+      </w:r>
+    </w:p>
+    <w:bookmarkEnd w:id="0"/>
     <w:p>
       <w:pPr>
         <w:ind w:left="630" w:right="450"/>
@@ -1672,7 +1863,7 @@
           <w:szCs w:val="22"/>
         </w:rPr>
       </w:pPr>
-      <w:bookmarkStart w:id="1" w:name="_Hlk535075342"/>
+      <w:bookmarkStart w:id="2" w:name="_Hlk535075342"/>
       <w:r>
         <w:rPr>
           <w:rFonts w:asciiTheme="minorHAnsi" w:eastAsia="Arial" w:hAnsiTheme="minorHAnsi" w:cs="Arial"/>
@@ -1719,7 +1910,7 @@
         <w:t>ert system on Zebra Printers</w:t>
       </w:r>
     </w:p>
-    <w:bookmarkEnd w:id="1"/>
+    <w:bookmarkEnd w:id="2"/>
     <w:p>
       <w:pPr>
         <w:pStyle w:val="Style-1"/>
@@ -2031,7 +2222,7 @@
         </w:rPr>
         <w:t>Optimized ticketing system by automating an alert system to notify relevant person in charge</w:t>
       </w:r>
-      <w:bookmarkStart w:id="2" w:name="_Hlk524986359"/>
+      <w:bookmarkStart w:id="3" w:name="_Hlk524986359"/>
     </w:p>
     <w:p>
       <w:pPr>
@@ -2056,7 +2247,25 @@
           <w:sz w:val="22"/>
           <w:szCs w:val="22"/>
         </w:rPr>
-        <w:t xml:space="preserve">Printer Troubleshooting, Network </w:t>
+        <w:t>Printer Troublesh</w:t>
+      </w:r>
+      <w:r>
+        <w:rPr>
+          <w:rFonts w:asciiTheme="minorHAnsi" w:eastAsia="Arial" w:hAnsiTheme="minorHAnsi" w:cs="Arial"/>
+          <w:color w:val="000000"/>
+          <w:sz w:val="22"/>
+          <w:szCs w:val="22"/>
+        </w:rPr>
+        <w:t>o</w:t>
+      </w:r>
+      <w:r>
+        <w:rPr>
+          <w:rFonts w:asciiTheme="minorHAnsi" w:eastAsia="Arial" w:hAnsiTheme="minorHAnsi" w:cs="Arial"/>
+          <w:color w:val="000000"/>
+          <w:sz w:val="22"/>
+          <w:szCs w:val="22"/>
+        </w:rPr>
+        <w:t xml:space="preserve">oting, Network </w:t>
       </w:r>
       <w:r>
         <w:rPr>
@@ -2067,7 +2276,7 @@
         </w:rPr>
         <w:t>Management, Database Maintenanc</w:t>
       </w:r>
-      <w:bookmarkEnd w:id="2"/>
+      <w:bookmarkEnd w:id="3"/>
       <w:r>
         <w:rPr>
           <w:rFonts w:asciiTheme="minorHAnsi" w:eastAsia="Arial" w:hAnsiTheme="minorHAnsi" w:cs="Arial"/>
@@ -2252,7 +2461,6 @@
           <w:sz w:val="22"/>
           <w:szCs w:val="22"/>
         </w:rPr>
-        <w:lastRenderedPageBreak/>
         <w:t xml:space="preserve">Worked on printer early warning </w:t>
       </w:r>
       <w:r>
@@ -2338,6 +2546,7 @@
           <w:sz w:val="22"/>
           <w:szCs w:val="22"/>
         </w:rPr>
+        <w:lastRenderedPageBreak/>
         <w:t xml:space="preserve">University of Illinois Urbana-Champaign, </w:t>
       </w:r>
       <w:r>
@@ -3402,36 +3611,6 @@
     </w:p>
   </w:endnote>
 </w:endnotes>
-</file>
-
-<file path=word/footer1.xml><?xml version="1.0" encoding="utf-8"?>
-<w:ftr xmlns:wpc="http://schemas.microsoft.com/office/word/2010/wordprocessingCanvas" xmlns:cx="http://schemas.microsoft.com/office/drawing/2014/chartex" xmlns:cx1="http://schemas.microsoft.com/office/drawing/2015/9/8/chartex" xmlns:cx2="http://schemas.microsoft.com/office/drawing/2015/10/21/chartex" xmlns:cx3="http://schemas.microsoft.com/office/drawing/2016/5/9/chartex" xmlns:cx4="http://schemas.microsoft.com/office/drawing/2016/5/10/chartex" xmlns:cx5="http://schemas.microsoft.com/office/drawing/2016/5/11/chartex" xmlns:cx6="http://schemas.microsoft.com/office/drawing/2016/5/12/chartex" xmlns:cx7="http://schemas.microsoft.com/office/drawing/2016/5/13/chartex" xmlns:cx8="http://schemas.microsoft.com/office/drawing/2016/5/14/chartex" xmlns:mc="http://schemas.openxmlformats.org/markup-compatibility/2006" xmlns:aink="http://schemas.microsoft.com/office/drawing/2016/ink" xmlns:am3d="http://schemas.microsoft.com/office/drawing/2017/model3d" xmlns:o="urn:schemas-microsoft-com:office:office" xmlns:r="http://schemas.openxmlformats.org/officeDocument/2006/relationships" xmlns:m="http://schemas.openxmlformats.org/officeDocument/2006/math" xmlns:v="urn:schemas-microsoft-com:vml" xmlns:wp14="http://schemas.microsoft.com/office/word/2010/wordprocessingDrawing" xmlns:wp="http://schemas.openxmlformats.org/drawingml/2006/wordprocessingDrawing" xmlns:w10="urn:schemas-microsoft-com:office:word" xmlns:w="http://schemas.openxmlformats.org/wordprocessingml/2006/main" xmlns:w14="http://schemas.microsoft.com/office/word/2010/wordml" xmlns:w15="http://schemas.microsoft.com/office/word/2012/wordml" xmlns:w16cid="http://schemas.microsoft.com/office/word/2016/wordml/cid" xmlns:w16se="http://schemas.microsoft.com/office/word/2015/wordml/symex" xmlns:wpg="http://schemas.microsoft.com/office/word/2010/wordprocessingGroup" xmlns:wpi="http://schemas.microsoft.com/office/word/2010/wordprocessingInk" xmlns:wne="http://schemas.microsoft.com/office/word/2006/wordml" xmlns:wps="http://schemas.microsoft.com/office/word/2010/wordprocessingShape" mc:Ignorable="w14 w15 w16se w16cid wp14">
-  <w:p>
-    <w:pPr>
-      <w:pStyle w:val="Style-14"/>
-      <w:jc w:val="right"/>
-    </w:pPr>
-    <w:r>
-      <w:rPr>
-        <w:color w:val="000000"/>
-        <w:sz w:val="16"/>
-        <w:szCs w:val="16"/>
-      </w:rPr>
-      <w:t>1</w:t>
-    </w:r>
-  </w:p>
-  <w:p>
-    <w:pPr>
-      <w:pStyle w:val="Style-1"/>
-    </w:pPr>
-  </w:p>
-  <w:p>
-    <w:pPr>
-      <w:pStyle w:val="Style-15"/>
-      <w:spacing w:after="200" w:line="276" w:lineRule="auto"/>
-    </w:pPr>
-  </w:p>
-</w:ftr>
 </file>
 
 <file path=word/footnotes.xml><?xml version="1.0" encoding="utf-8"?>
@@ -7467,7 +7646,7 @@
 </file>
 
 <file path=customXml/itemProps1.xml><?xml version="1.0" encoding="utf-8"?>
-<ds:datastoreItem xmlns:ds="http://schemas.openxmlformats.org/officeDocument/2006/customXml" ds:itemID="{0EB4BAEE-0308-4C57-A8C1-0C6DB3EFF3A1}">
+<ds:datastoreItem xmlns:ds="http://schemas.openxmlformats.org/officeDocument/2006/customXml" ds:itemID="{4C43BBC4-BFE7-41B0-A18B-D9A634296569}">
   <ds:schemaRefs>
     <ds:schemaRef ds:uri="http://schemas.openxmlformats.org/officeDocument/2006/bibliography"/>
   </ds:schemaRefs>

</xml_diff>